<commit_message>
Readme and screenshots & documentation
</commit_message>
<xml_diff>
--- a/Project1/Documentation+Screens.docx
+++ b/Project1/Documentation+Screens.docx
@@ -1,25 +1,237 @@
 
 <file path=word/document.xml><?xml version="1.0" encoding="utf-8"?>
-<w:document xmlns:wpc="http://schemas.microsoft.com/office/word/2010/wordprocessingCanvas" xmlns:cx="http://schemas.microsoft.com/office/drawing/2014/chartex" xmlns:cx1="http://schemas.microsoft.com/office/drawing/2015/9/8/chartex" xmlns:cx2="http://schemas.microsoft.com/office/drawing/2015/10/21/chartex" xmlns:cx3="http://schemas.microsoft.com/office/drawing/2016/5/9/chartex" xmlns:cx4="http://schemas.microsoft.com/office/drawing/2016/5/10/chartex" xmlns:cx5="http://schemas.microsoft.com/office/drawing/2016/5/11/chartex" xmlns:cx6="http://schemas.microsoft.com/office/drawing/2016/5/12/chartex" xmlns:cx7="http://schemas.microsoft.com/office/drawing/2016/5/13/chartex" xmlns:cx8="http://schemas.microsoft.com/office/drawing/2016/5/14/chartex" xmlns:mc="http://schemas.openxmlformats.org/markup-compatibility/2006" xmlns:aink="http://schemas.microsoft.com/office/drawing/2016/ink" xmlns:am3d="http://schemas.microsoft.com/office/drawing/2017/model3d" xmlns:o="urn:schemas-microsoft-com:office:office" xmlns:r="http://schemas.openxmlformats.org/officeDocument/2006/relationships" xmlns:m="http://schemas.openxmlformats.org/officeDocument/2006/math" xmlns:v="urn:schemas-microsoft-com:vml" xmlns:wp14="http://schemas.microsoft.com/office/word/2010/wordprocessingDrawing" xmlns:wp="http://schemas.openxmlformats.org/drawingml/2006/wordprocessingDrawing" xmlns:w10="urn:schemas-microsoft-com:office:word" xmlns:w="http://schemas.openxmlformats.org/wordprocessingml/2006/main" xmlns:w14="http://schemas.microsoft.com/office/word/2010/wordml" xmlns:w15="http://schemas.microsoft.com/office/word/2012/wordml" xmlns:w16cid="http://schemas.microsoft.com/office/word/2016/wordml/cid" xmlns:w16se="http://schemas.microsoft.com/office/word/2015/wordml/symex" xmlns:wpg="http://schemas.microsoft.com/office/word/2010/wordprocessingGroup" xmlns:wpi="http://schemas.microsoft.com/office/word/2010/wordprocessingInk" xmlns:wne="http://schemas.microsoft.com/office/word/2006/wordml" xmlns:wps="http://schemas.microsoft.com/office/word/2010/wordprocessingShape" mc:Ignorable="w14 w15 w16se w16cid wp14">
+<w:document xmlns:o="urn:schemas-microsoft-com:office:office" xmlns:r="http://schemas.openxmlformats.org/officeDocument/2006/relationships" xmlns:v="urn:schemas-microsoft-com:vml" xmlns:w="http://schemas.openxmlformats.org/wordprocessingml/2006/main" xmlns:w10="urn:schemas-microsoft-com:office:word" xmlns:wp="http://schemas.openxmlformats.org/drawingml/2006/wordprocessingDrawing" xmlns:wps="http://schemas.microsoft.com/office/word/2010/wordprocessingShape" xmlns:wpg="http://schemas.microsoft.com/office/word/2010/wordprocessingGroup" xmlns:mc="http://schemas.openxmlformats.org/markup-compatibility/2006" xmlns:wp14="http://schemas.microsoft.com/office/word/2010/wordprocessingDrawing" xmlns:w14="http://schemas.microsoft.com/office/word/2010/wordml" mc:Ignorable="w14 wp14">
   <w:body>
     <w:p>
       <w:pPr>
+        <w:pStyle w:val="Normal"/>
         <w:jc w:val="center"/>
-      </w:pPr>
-      <w:r>
+        <w:rPr>
+          <w:sz w:val="28"/>
+          <w:szCs w:val="28"/>
+          <w:u w:val="single"/>
+        </w:rPr>
+      </w:pPr>
+      <w:r>
+        <w:rPr>
+          <w:sz w:val="28"/>
+          <w:szCs w:val="28"/>
+          <w:u w:val="single"/>
+        </w:rPr>
+      </w:r>
+    </w:p>
+    <w:p>
+      <w:pPr>
+        <w:pStyle w:val="Normal"/>
+        <w:jc w:val="center"/>
+        <w:rPr>
+          <w:sz w:val="28"/>
+          <w:szCs w:val="28"/>
+          <w:u w:val="single"/>
+        </w:rPr>
+      </w:pPr>
+      <w:r>
+        <w:rPr>
+          <w:sz w:val="28"/>
+          <w:szCs w:val="28"/>
+          <w:u w:val="single"/>
+        </w:rPr>
         <w:t>Assignment 1 – Code Explanation &amp; Documentation</w:t>
       </w:r>
     </w:p>
-    <w:p/>
-    <w:p/>
-    <w:p/>
-    <w:p>
-      <w:r>
+    <w:p>
+      <w:pPr>
+        <w:pStyle w:val="Normal"/>
+        <w:rPr/>
+      </w:pPr>
+      <w:r>
+        <w:rPr/>
+      </w:r>
+    </w:p>
+    <w:p>
+      <w:pPr>
+        <w:pStyle w:val="Normal"/>
+        <w:rPr/>
+      </w:pPr>
+      <w:r>
+        <w:rPr/>
+      </w:r>
+    </w:p>
+    <w:p>
+      <w:pPr>
+        <w:pStyle w:val="Normal"/>
+        <w:rPr/>
+      </w:pPr>
+      <w:r>
+        <w:rPr/>
+        <w:t xml:space="preserve">This C console program will allow the user to create n number of child </w:t>
+      </w:r>
+    </w:p>
+    <w:p>
+      <w:pPr>
+        <w:pStyle w:val="Normal"/>
+        <w:rPr/>
+      </w:pPr>
+      <w:r>
+        <w:rPr/>
+        <w:t>processes and exchange messages between parent process and child processes.</w:t>
+      </w:r>
+    </w:p>
+    <w:p>
+      <w:pPr>
+        <w:pStyle w:val="Normal"/>
+        <w:rPr/>
+      </w:pPr>
+      <w:r>
+        <w:rPr/>
+      </w:r>
+    </w:p>
+    <w:p>
+      <w:pPr>
+        <w:pStyle w:val="Normal"/>
+        <w:rPr/>
+      </w:pPr>
+      <w:r>
+        <w:rPr/>
+        <w:t xml:space="preserve">The source code of this program is in the file named "main.c". It comes with an accompanying Makefile in the project folder. </w:t>
+      </w:r>
+    </w:p>
+    <w:p>
+      <w:pPr>
+        <w:pStyle w:val="Normal"/>
+        <w:rPr/>
+      </w:pPr>
+      <w:r>
+        <w:rPr/>
+      </w:r>
+    </w:p>
+    <w:p>
+      <w:pPr>
+        <w:pStyle w:val="Normal"/>
+        <w:rPr/>
+      </w:pPr>
+      <w:r>
+        <w:rPr>
+          <w:u w:val="single"/>
+        </w:rPr>
+        <w:t>To compile and execute the program</w:t>
+      </w:r>
+      <w:r>
+        <w:rPr/>
+        <w:t xml:space="preserve"> just type in the “</w:t>
+      </w:r>
+      <w:r>
+        <w:rPr>
+          <w:i/>
+          <w:iCs/>
+        </w:rPr>
+        <w:t>make</w:t>
+      </w:r>
+      <w:r>
+        <w:rPr/>
+        <w:t>” command at the Terminal. Then run the executable binary by typing in “.</w:t>
+      </w:r>
+      <w:r>
+        <w:rPr>
+          <w:i/>
+          <w:iCs/>
+        </w:rPr>
+        <w:t>/myexec</w:t>
+      </w:r>
+      <w:r>
+        <w:rPr/>
+        <w:t>”</w:t>
+      </w:r>
+    </w:p>
+    <w:p>
+      <w:pPr>
+        <w:pStyle w:val="Normal"/>
+        <w:rPr/>
+      </w:pPr>
+      <w:r>
+        <w:rPr/>
+      </w:r>
+    </w:p>
+    <w:p>
+      <w:pPr>
+        <w:pStyle w:val="Normal"/>
+        <w:rPr/>
+      </w:pPr>
+      <w:r>
+        <w:rPr/>
+        <w:t>If the Makefile is not present, you can compile the executable via gcc in Terminal with the following command:</w:t>
+      </w:r>
+    </w:p>
+    <w:p>
+      <w:pPr>
+        <w:pStyle w:val="Normal"/>
+        <w:rPr/>
+      </w:pPr>
+      <w:r>
+        <w:rPr/>
+      </w:r>
+    </w:p>
+    <w:p>
+      <w:pPr>
+        <w:pStyle w:val="Normal"/>
+        <w:rPr/>
+      </w:pPr>
+      <w:r>
+        <w:rPr/>
+        <w:tab/>
+        <w:tab/>
+      </w:r>
+      <w:r>
+        <w:rPr>
+          <w:i/>
+          <w:iCs/>
+        </w:rPr>
+        <w:t>gcc -o myexec main.c -I. -lm</w:t>
+      </w:r>
+    </w:p>
+    <w:p>
+      <w:pPr>
+        <w:pStyle w:val="Normal"/>
+        <w:rPr>
+          <w:i/>
+          <w:i/>
+          <w:iCs/>
+        </w:rPr>
+      </w:pPr>
+      <w:r>
+        <w:rPr>
+          <w:i/>
+          <w:iCs/>
+        </w:rPr>
+      </w:r>
+    </w:p>
+    <w:p>
+      <w:pPr>
+        <w:pStyle w:val="Normal"/>
+        <w:rPr>
+          <w:i/>
+          <w:i/>
+          <w:iCs/>
+        </w:rPr>
+      </w:pPr>
+      <w:r>
+        <w:rPr>
+          <w:i/>
+          <w:iCs/>
+        </w:rPr>
         <w:drawing>
-          <wp:inline distT="0" distB="0" distL="0" distR="0" wp14:anchorId="1D39BA28" wp14:editId="0DC653F4">
-            <wp:extent cx="3708400" cy="2324100"/>
+          <wp:anchor behindDoc="0" distT="0" distB="0" distL="0" distR="0" simplePos="0" locked="0" layoutInCell="1" allowOverlap="1" relativeHeight="4">
+            <wp:simplePos x="0" y="0"/>
+            <wp:positionH relativeFrom="column">
+              <wp:align>center</wp:align>
+            </wp:positionH>
+            <wp:positionV relativeFrom="paragraph">
+              <wp:posOffset>635</wp:posOffset>
+            </wp:positionV>
+            <wp:extent cx="5619750" cy="4676775"/>
             <wp:effectExtent l="0" t="0" r="0" b="0"/>
-            <wp:docPr id="1" name="Picture 1"/>
+            <wp:wrapTopAndBottom/>
+            <wp:docPr id="1" name="Image5" descr=""/>
             <wp:cNvGraphicFramePr>
               <a:graphicFrameLocks xmlns:a="http://schemas.openxmlformats.org/drawingml/2006/main" noChangeAspect="1"/>
             </wp:cNvGraphicFramePr>
@@ -27,19 +239,21 @@
               <a:graphicData uri="http://schemas.openxmlformats.org/drawingml/2006/picture">
                 <pic:pic xmlns:pic="http://schemas.openxmlformats.org/drawingml/2006/picture">
                   <pic:nvPicPr>
-                    <pic:cNvPr id="1" name=""/>
-                    <pic:cNvPicPr/>
+                    <pic:cNvPr id="1" name="Image5" descr=""/>
+                    <pic:cNvPicPr>
+                      <a:picLocks noChangeAspect="1" noChangeArrowheads="1"/>
+                    </pic:cNvPicPr>
                   </pic:nvPicPr>
                   <pic:blipFill>
-                    <a:blip r:embed="rId6"/>
+                    <a:blip r:embed="rId2"/>
                     <a:stretch>
                       <a:fillRect/>
                     </a:stretch>
                   </pic:blipFill>
-                  <pic:spPr>
+                  <pic:spPr bwMode="auto">
                     <a:xfrm>
                       <a:off x="0" y="0"/>
-                      <a:ext cx="3708400" cy="2324100"/>
+                      <a:ext cx="5619750" cy="4676775"/>
                     </a:xfrm>
                     <a:prstGeom prst="rect">
                       <a:avLst/>
@@ -48,20 +262,165 @@
                 </pic:pic>
               </a:graphicData>
             </a:graphic>
-          </wp:inline>
+          </wp:anchor>
         </w:drawing>
       </w:r>
     </w:p>
-    <w:p/>
-    <w:p/>
-    <w:p>
-      <w:r>
-        <w:lastRenderedPageBreak/>
+    <w:p>
+      <w:pPr>
+        <w:pStyle w:val="Normal"/>
+        <w:rPr>
+          <w:i w:val="false"/>
+          <w:i w:val="false"/>
+          <w:iCs w:val="false"/>
+        </w:rPr>
+      </w:pPr>
+      <w:r>
+        <w:rPr>
+          <w:i w:val="false"/>
+          <w:iCs w:val="false"/>
+        </w:rPr>
+        <w:t xml:space="preserve">The program will prompt the user to enter the number of child processes. </w:t>
+      </w:r>
+    </w:p>
+    <w:p>
+      <w:pPr>
+        <w:pStyle w:val="Normal"/>
+        <w:rPr>
+          <w:i w:val="false"/>
+          <w:i w:val="false"/>
+          <w:iCs w:val="false"/>
+        </w:rPr>
+      </w:pPr>
+      <w:r>
+        <w:rPr>
+          <w:i w:val="false"/>
+          <w:iCs w:val="false"/>
+        </w:rPr>
+        <w:t xml:space="preserve">The </w:t>
+      </w:r>
+      <w:r>
+        <w:rPr>
+          <w:i w:val="false"/>
+          <w:iCs w:val="false"/>
+        </w:rPr>
+        <w:t xml:space="preserve">parent-child process </w:t>
+      </w:r>
+      <w:r>
+        <w:rPr>
+          <w:i w:val="false"/>
+          <w:iCs w:val="false"/>
+        </w:rPr>
+        <w:t>will</w:t>
+      </w:r>
+      <w:r>
+        <w:rPr>
+          <w:i w:val="false"/>
+          <w:iCs w:val="false"/>
+        </w:rPr>
+        <w:t xml:space="preserve"> have two Pipes to interact: </w:t>
+      </w:r>
+    </w:p>
+    <w:p>
+      <w:pPr>
+        <w:pStyle w:val="Normal"/>
+        <w:numPr>
+          <w:ilvl w:val="0"/>
+          <w:numId w:val="1"/>
+        </w:numPr>
+        <w:rPr>
+          <w:i w:val="false"/>
+          <w:i w:val="false"/>
+          <w:iCs w:val="false"/>
+        </w:rPr>
+      </w:pPr>
+      <w:r>
+        <w:rPr>
+          <w:i w:val="false"/>
+          <w:iCs w:val="false"/>
+        </w:rPr>
+        <w:t xml:space="preserve">one for the parent to send messages to child ,and </w:t>
+      </w:r>
+    </w:p>
+    <w:p>
+      <w:pPr>
+        <w:pStyle w:val="Normal"/>
+        <w:numPr>
+          <w:ilvl w:val="0"/>
+          <w:numId w:val="1"/>
+        </w:numPr>
+        <w:rPr>
+          <w:i w:val="false"/>
+          <w:i w:val="false"/>
+          <w:iCs w:val="false"/>
+        </w:rPr>
+      </w:pPr>
+      <w:r>
+        <w:rPr>
+          <w:i w:val="false"/>
+          <w:iCs w:val="false"/>
+        </w:rPr>
+        <w:t xml:space="preserve">one for </w:t>
+      </w:r>
+      <w:r>
+        <w:rPr>
+          <w:i w:val="false"/>
+          <w:iCs w:val="false"/>
+        </w:rPr>
+        <w:t>the child to send message to its parent process.</w:t>
+      </w:r>
+    </w:p>
+    <w:p>
+      <w:pPr>
+        <w:pStyle w:val="Normal"/>
+        <w:numPr>
+          <w:ilvl w:val="0"/>
+          <w:numId w:val="0"/>
+        </w:numPr>
+        <w:ind w:left="720" w:hanging="0"/>
+        <w:rPr>
+          <w:i w:val="false"/>
+          <w:i w:val="false"/>
+          <w:iCs w:val="false"/>
+        </w:rPr>
+      </w:pPr>
+      <w:r>
+        <w:rPr>
+          <w:i w:val="false"/>
+          <w:iCs w:val="false"/>
+        </w:rPr>
+      </w:r>
+    </w:p>
+    <w:p>
+      <w:pPr>
+        <w:pStyle w:val="Normal"/>
+        <w:rPr/>
+      </w:pPr>
+      <w:r>
+        <w:rPr/>
+        <w:t>Each child process reads and prints the message sent by the parent process:</w:t>
+      </w:r>
+    </w:p>
+    <w:p>
+      <w:pPr>
+        <w:pStyle w:val="Normal"/>
+        <w:rPr/>
+      </w:pPr>
+      <w:r>
+        <w:rPr/>
         <w:drawing>
-          <wp:inline distT="0" distB="0" distL="0" distR="0" wp14:anchorId="26B8400E" wp14:editId="542FAE62">
-            <wp:extent cx="3670300" cy="6235700"/>
+          <wp:anchor behindDoc="0" distT="0" distB="0" distL="0" distR="0" simplePos="0" locked="0" layoutInCell="1" allowOverlap="1" relativeHeight="2">
+            <wp:simplePos x="0" y="0"/>
+            <wp:positionH relativeFrom="column">
+              <wp:posOffset>352425</wp:posOffset>
+            </wp:positionH>
+            <wp:positionV relativeFrom="paragraph">
+              <wp:posOffset>171450</wp:posOffset>
+            </wp:positionV>
+            <wp:extent cx="5238750" cy="581025"/>
             <wp:effectExtent l="0" t="0" r="0" b="0"/>
-            <wp:docPr id="2" name="Picture 2"/>
+            <wp:wrapTopAndBottom/>
+            <wp:docPr id="2" name="Image1" descr=""/>
             <wp:cNvGraphicFramePr>
               <a:graphicFrameLocks xmlns:a="http://schemas.openxmlformats.org/drawingml/2006/main" noChangeAspect="1"/>
             </wp:cNvGraphicFramePr>
@@ -69,19 +428,21 @@
               <a:graphicData uri="http://schemas.openxmlformats.org/drawingml/2006/picture">
                 <pic:pic xmlns:pic="http://schemas.openxmlformats.org/drawingml/2006/picture">
                   <pic:nvPicPr>
-                    <pic:cNvPr id="1" name=""/>
-                    <pic:cNvPicPr/>
+                    <pic:cNvPr id="2" name="Image1" descr=""/>
+                    <pic:cNvPicPr>
+                      <a:picLocks noChangeAspect="1" noChangeArrowheads="1"/>
+                    </pic:cNvPicPr>
                   </pic:nvPicPr>
                   <pic:blipFill>
-                    <a:blip r:embed="rId7"/>
+                    <a:blip r:embed="rId3"/>
                     <a:stretch>
                       <a:fillRect/>
                     </a:stretch>
                   </pic:blipFill>
-                  <pic:spPr>
+                  <pic:spPr bwMode="auto">
                     <a:xfrm>
                       <a:off x="0" y="0"/>
-                      <a:ext cx="3670300" cy="6235700"/>
+                      <a:ext cx="5238750" cy="581025"/>
                     </a:xfrm>
                     <a:prstGeom prst="rect">
                       <a:avLst/>
@@ -90,106 +451,1097 @@
                 </pic:pic>
               </a:graphicData>
             </a:graphic>
-          </wp:inline>
+          </wp:anchor>
         </w:drawing>
       </w:r>
-      <w:bookmarkStart w:id="0" w:name="_GoBack"/>
+    </w:p>
+    <w:p>
+      <w:pPr>
+        <w:pStyle w:val="Normal"/>
+        <w:rPr/>
+      </w:pPr>
+      <w:r>
+        <w:rPr/>
+        <w:t xml:space="preserve">The parent process also reads and prints the messages it receives from each </w:t>
+      </w:r>
+    </w:p>
+    <w:p>
+      <w:pPr>
+        <w:pStyle w:val="Normal"/>
+        <w:rPr/>
+      </w:pPr>
+      <w:r>
+        <w:rPr/>
+        <w:t>of it child process as below:</w:t>
+      </w:r>
+    </w:p>
+    <w:p>
+      <w:pPr>
+        <w:pStyle w:val="Normal"/>
+        <w:rPr/>
+      </w:pPr>
+      <w:r>
+        <w:rPr/>
+        <w:drawing>
+          <wp:anchor behindDoc="0" distT="0" distB="0" distL="0" distR="0" simplePos="0" locked="0" layoutInCell="1" allowOverlap="1" relativeHeight="3">
+            <wp:simplePos x="0" y="0"/>
+            <wp:positionH relativeFrom="column">
+              <wp:posOffset>373380</wp:posOffset>
+            </wp:positionH>
+            <wp:positionV relativeFrom="paragraph">
+              <wp:posOffset>142875</wp:posOffset>
+            </wp:positionV>
+            <wp:extent cx="5105400" cy="619125"/>
+            <wp:effectExtent l="0" t="0" r="0" b="0"/>
+            <wp:wrapTopAndBottom/>
+            <wp:docPr id="3" name="Image2" descr=""/>
+            <wp:cNvGraphicFramePr>
+              <a:graphicFrameLocks xmlns:a="http://schemas.openxmlformats.org/drawingml/2006/main" noChangeAspect="1"/>
+            </wp:cNvGraphicFramePr>
+            <a:graphic xmlns:a="http://schemas.openxmlformats.org/drawingml/2006/main">
+              <a:graphicData uri="http://schemas.openxmlformats.org/drawingml/2006/picture">
+                <pic:pic xmlns:pic="http://schemas.openxmlformats.org/drawingml/2006/picture">
+                  <pic:nvPicPr>
+                    <pic:cNvPr id="3" name="Image2" descr=""/>
+                    <pic:cNvPicPr>
+                      <a:picLocks noChangeAspect="1" noChangeArrowheads="1"/>
+                    </pic:cNvPicPr>
+                  </pic:nvPicPr>
+                  <pic:blipFill>
+                    <a:blip r:embed="rId4"/>
+                    <a:stretch>
+                      <a:fillRect/>
+                    </a:stretch>
+                  </pic:blipFill>
+                  <pic:spPr bwMode="auto">
+                    <a:xfrm>
+                      <a:off x="0" y="0"/>
+                      <a:ext cx="5105400" cy="619125"/>
+                    </a:xfrm>
+                    <a:prstGeom prst="rect">
+                      <a:avLst/>
+                    </a:prstGeom>
+                  </pic:spPr>
+                </pic:pic>
+              </a:graphicData>
+            </a:graphic>
+          </wp:anchor>
+        </w:drawing>
+      </w:r>
+    </w:p>
+    <w:p>
+      <w:pPr>
+        <w:pStyle w:val="Normal"/>
+        <w:rPr/>
+      </w:pPr>
+      <w:r>
+        <w:rPr/>
+        <w:t>We have use</w:t>
+      </w:r>
+      <w:r>
+        <w:rPr/>
+        <w:t>d</w:t>
+      </w:r>
+      <w:r>
+        <w:rPr/>
+        <w:t xml:space="preserve">  dynamic memory allocation  (calloc) to initailize and allocate memory for the file descriptors for the pipes. </w:t>
+      </w:r>
+    </w:p>
+    <w:p>
+      <w:pPr>
+        <w:pStyle w:val="Normal"/>
+        <w:rPr>
+          <w:i/>
+          <w:i/>
+          <w:iCs/>
+        </w:rPr>
+      </w:pPr>
+      <w:r>
+        <w:rPr>
+          <w:i/>
+          <w:iCs/>
+        </w:rPr>
+        <w:t xml:space="preserve">      </w:t>
+      </w:r>
+      <w:r>
+        <w:rPr>
+          <w:i/>
+          <w:iCs/>
+        </w:rPr>
+        <w:t>Int **fd = calloc((size_t) 2*numChild, sizeof(int *));</w:t>
+      </w:r>
+    </w:p>
+    <w:p>
+      <w:pPr>
+        <w:pStyle w:val="Normal"/>
+        <w:rPr/>
+      </w:pPr>
+      <w:r>
+        <w:rPr/>
+      </w:r>
+    </w:p>
+    <w:p>
+      <w:pPr>
+        <w:pStyle w:val="Normal"/>
+        <w:rPr>
+          <w:i w:val="false"/>
+          <w:i w:val="false"/>
+          <w:iCs w:val="false"/>
+        </w:rPr>
+      </w:pPr>
+      <w:r>
+        <w:rPr>
+          <w:i w:val="false"/>
+          <w:iCs w:val="false"/>
+        </w:rPr>
+        <w:t>We have used ‘</w:t>
+      </w:r>
+      <w:r>
+        <w:rPr>
+          <w:i/>
+          <w:iCs/>
+          <w:u w:val="none"/>
+        </w:rPr>
+        <w:t>numchild</w:t>
+      </w:r>
+      <w:r>
+        <w:rPr>
+          <w:i w:val="false"/>
+          <w:iCs w:val="false"/>
+        </w:rPr>
+        <w:t xml:space="preserve">’ </w:t>
+      </w:r>
+      <w:r>
+        <w:rPr>
+          <w:i w:val="false"/>
+          <w:iCs w:val="false"/>
+        </w:rPr>
+        <w:t xml:space="preserve">variable stores the number of child processes that the user enters and it also controls the “for” loop used in the program. If the user enters anything other than numbers the program will create 2 child processes as that has been set as the default. </w:t>
+      </w:r>
+    </w:p>
+    <w:p>
+      <w:pPr>
+        <w:pStyle w:val="Normal"/>
+        <w:rPr>
+          <w:i w:val="false"/>
+          <w:i w:val="false"/>
+          <w:iCs w:val="false"/>
+        </w:rPr>
+      </w:pPr>
+      <w:r>
+        <w:rPr>
+          <w:i w:val="false"/>
+          <w:iCs w:val="false"/>
+        </w:rPr>
+      </w:r>
+    </w:p>
+    <w:p>
+      <w:pPr>
+        <w:pStyle w:val="Normal"/>
+        <w:rPr>
+          <w:i w:val="false"/>
+          <w:i w:val="false"/>
+          <w:iCs w:val="false"/>
+        </w:rPr>
+      </w:pPr>
+      <w:r>
+        <w:rPr>
+          <w:i w:val="false"/>
+          <w:iCs w:val="false"/>
+        </w:rPr>
+        <w:drawing>
+          <wp:anchor behindDoc="0" distT="0" distB="0" distL="0" distR="0" simplePos="0" locked="0" layoutInCell="1" allowOverlap="1" relativeHeight="5">
+            <wp:simplePos x="0" y="0"/>
+            <wp:positionH relativeFrom="column">
+              <wp:posOffset>24765</wp:posOffset>
+            </wp:positionH>
+            <wp:positionV relativeFrom="paragraph">
+              <wp:posOffset>635</wp:posOffset>
+            </wp:positionV>
+            <wp:extent cx="5151120" cy="3099435"/>
+            <wp:effectExtent l="0" t="0" r="0" b="0"/>
+            <wp:wrapTopAndBottom/>
+            <wp:docPr id="4" name="Image4" descr=""/>
+            <wp:cNvGraphicFramePr>
+              <a:graphicFrameLocks xmlns:a="http://schemas.openxmlformats.org/drawingml/2006/main" noChangeAspect="1"/>
+            </wp:cNvGraphicFramePr>
+            <a:graphic xmlns:a="http://schemas.openxmlformats.org/drawingml/2006/main">
+              <a:graphicData uri="http://schemas.openxmlformats.org/drawingml/2006/picture">
+                <pic:pic xmlns:pic="http://schemas.openxmlformats.org/drawingml/2006/picture">
+                  <pic:nvPicPr>
+                    <pic:cNvPr id="4" name="Image4" descr=""/>
+                    <pic:cNvPicPr>
+                      <a:picLocks noChangeAspect="1" noChangeArrowheads="1"/>
+                    </pic:cNvPicPr>
+                  </pic:nvPicPr>
+                  <pic:blipFill>
+                    <a:blip r:embed="rId5"/>
+                    <a:stretch>
+                      <a:fillRect/>
+                    </a:stretch>
+                  </pic:blipFill>
+                  <pic:spPr bwMode="auto">
+                    <a:xfrm>
+                      <a:off x="0" y="0"/>
+                      <a:ext cx="5151120" cy="3099435"/>
+                    </a:xfrm>
+                    <a:prstGeom prst="rect">
+                      <a:avLst/>
+                    </a:prstGeom>
+                  </pic:spPr>
+                </pic:pic>
+              </a:graphicData>
+            </a:graphic>
+          </wp:anchor>
+        </w:drawing>
+      </w:r>
+    </w:p>
+    <w:p>
+      <w:pPr>
+        <w:pStyle w:val="Normal"/>
+        <w:rPr>
+          <w:i w:val="false"/>
+          <w:i w:val="false"/>
+          <w:iCs w:val="false"/>
+        </w:rPr>
+      </w:pPr>
+      <w:r>
+        <w:rPr>
+          <w:i w:val="false"/>
+          <w:iCs w:val="false"/>
+        </w:rPr>
+        <w:t>String funtionalities have be</w:t>
+      </w:r>
+      <w:r>
+        <w:rPr>
+          <w:i w:val="false"/>
+          <w:iCs w:val="false"/>
+        </w:rPr>
+        <w:t xml:space="preserve">en used to build </w:t>
+      </w:r>
+      <w:r>
+        <w:rPr>
+          <w:i w:val="false"/>
+          <w:iCs w:val="false"/>
+        </w:rPr>
+        <w:t xml:space="preserve">the message </w:t>
+      </w:r>
+      <w:r>
+        <w:rPr>
+          <w:i w:val="false"/>
+          <w:iCs w:val="false"/>
+        </w:rPr>
+        <w:t>sent by the child process. Pasted below is the extract of the code that concatenates the strings into one message and stores in “</w:t>
+      </w:r>
+      <w:r>
+        <w:rPr>
+          <w:i/>
+          <w:iCs/>
+        </w:rPr>
+        <w:t>message2</w:t>
+      </w:r>
+      <w:r>
+        <w:rPr>
+          <w:i w:val="false"/>
+          <w:iCs w:val="false"/>
+        </w:rPr>
+        <w:t>” and then writes to the pipe.</w:t>
+      </w:r>
+    </w:p>
+    <w:p>
+      <w:pPr>
+        <w:pStyle w:val="Normal"/>
+        <w:rPr>
+          <w:i w:val="false"/>
+          <w:i w:val="false"/>
+          <w:iCs w:val="false"/>
+        </w:rPr>
+      </w:pPr>
+      <w:r>
+        <w:rPr>
+          <w:i w:val="false"/>
+          <w:iCs w:val="false"/>
+        </w:rPr>
+      </w:r>
+    </w:p>
+    <w:p>
+      <w:pPr>
+        <w:pStyle w:val="Normal"/>
+        <w:rPr>
+          <w:i/>
+          <w:i/>
+          <w:iCs/>
+        </w:rPr>
+      </w:pPr>
+      <w:r>
+        <w:rPr>
+          <w:i/>
+          <w:iCs/>
+        </w:rPr>
+        <w:t>//How many digits in the integer i</w:t>
+      </w:r>
+    </w:p>
+    <w:p>
+      <w:pPr>
+        <w:pStyle w:val="Normal"/>
+        <w:rPr>
+          <w:i/>
+          <w:i/>
+          <w:iCs/>
+        </w:rPr>
+      </w:pPr>
+      <w:bookmarkStart w:id="0" w:name="__DdeLink__10_1923468897"/>
+      <w:r>
+        <w:rPr>
+          <w:i/>
+          <w:iCs/>
+        </w:rPr>
+        <w:t xml:space="preserve"> </w:t>
+      </w:r>
       <w:bookmarkEnd w:id="0"/>
+      <w:r>
+        <w:rPr>
+          <w:i/>
+          <w:iCs/>
+        </w:rPr>
+        <w:t>int idigits = floor(log10 (abs(i+1))) + 1;</w:t>
+      </w:r>
+    </w:p>
+    <w:p>
+      <w:pPr>
+        <w:pStyle w:val="Normal"/>
+        <w:rPr>
+          <w:i w:val="false"/>
+          <w:i w:val="false"/>
+          <w:iCs w:val="false"/>
+        </w:rPr>
+      </w:pPr>
+      <w:r>
+        <w:rPr>
+          <w:i w:val="false"/>
+          <w:iCs w:val="false"/>
+        </w:rPr>
+        <w:t>…</w:t>
+      </w:r>
+      <w:r>
+        <w:rPr>
+          <w:i w:val="false"/>
+          <w:iCs w:val="false"/>
+        </w:rPr>
+        <w:t>.</w:t>
+      </w:r>
+    </w:p>
+    <w:p>
+      <w:pPr>
+        <w:pStyle w:val="Normal"/>
+        <w:rPr>
+          <w:i/>
+          <w:i/>
+          <w:iCs/>
+        </w:rPr>
+      </w:pPr>
+      <w:r>
+        <w:rPr>
+          <w:i/>
+          <w:iCs/>
+        </w:rPr>
+        <w:t>buffsize = strlen(childmsg1) + strlen(childmsg2) + idigits + 1;</w:t>
+      </w:r>
+    </w:p>
+    <w:p>
+      <w:pPr>
+        <w:pStyle w:val="Normal"/>
+        <w:rPr>
+          <w:i/>
+          <w:i/>
+          <w:iCs/>
+        </w:rPr>
+      </w:pPr>
+      <w:r>
+        <w:rPr>
+          <w:i/>
+          <w:iCs/>
+        </w:rPr>
+        <w:t xml:space="preserve">                </w:t>
+      </w:r>
+      <w:r>
+        <w:rPr>
+          <w:i/>
+          <w:iCs/>
+        </w:rPr>
+        <w:t>char message2[buffsize];</w:t>
+      </w:r>
+    </w:p>
+    <w:p>
+      <w:pPr>
+        <w:pStyle w:val="Normal"/>
+        <w:rPr>
+          <w:i/>
+          <w:i/>
+          <w:iCs/>
+        </w:rPr>
+      </w:pPr>
+      <w:r>
+        <w:rPr>
+          <w:i/>
+          <w:iCs/>
+        </w:rPr>
+        <w:t xml:space="preserve">                </w:t>
+      </w:r>
+      <w:r>
+        <w:rPr>
+          <w:i/>
+          <w:iCs/>
+        </w:rPr>
+        <w:t>char numi[idigits + 1];</w:t>
+      </w:r>
+    </w:p>
+    <w:p>
+      <w:pPr>
+        <w:pStyle w:val="Normal"/>
+        <w:rPr>
+          <w:i/>
+          <w:i/>
+          <w:iCs/>
+        </w:rPr>
+      </w:pPr>
+      <w:r>
+        <w:rPr>
+          <w:i/>
+          <w:iCs/>
+        </w:rPr>
+        <w:t xml:space="preserve">                </w:t>
+      </w:r>
+      <w:r>
+        <w:rPr>
+          <w:i/>
+          <w:iCs/>
+        </w:rPr>
+        <w:t>sprintf(numi, "%d", (i+1));</w:t>
+      </w:r>
+    </w:p>
+    <w:p>
+      <w:pPr>
+        <w:pStyle w:val="Normal"/>
+        <w:rPr>
+          <w:i/>
+          <w:i/>
+          <w:iCs/>
+        </w:rPr>
+      </w:pPr>
+      <w:r>
+        <w:rPr>
+          <w:i/>
+          <w:iCs/>
+        </w:rPr>
+      </w:r>
+    </w:p>
+    <w:p>
+      <w:pPr>
+        <w:pStyle w:val="Normal"/>
+        <w:rPr>
+          <w:i/>
+          <w:i/>
+          <w:iCs/>
+        </w:rPr>
+      </w:pPr>
+      <w:r>
+        <w:rPr>
+          <w:i/>
+          <w:iCs/>
+        </w:rPr>
+        <w:t xml:space="preserve">                </w:t>
+      </w:r>
+      <w:r>
+        <w:rPr>
+          <w:i/>
+          <w:iCs/>
+        </w:rPr>
+        <w:t>strcpy(message2, childmsg1);</w:t>
+      </w:r>
+    </w:p>
+    <w:p>
+      <w:pPr>
+        <w:pStyle w:val="Normal"/>
+        <w:rPr>
+          <w:i/>
+          <w:i/>
+          <w:iCs/>
+        </w:rPr>
+      </w:pPr>
+      <w:r>
+        <w:rPr>
+          <w:i/>
+          <w:iCs/>
+        </w:rPr>
+        <w:t xml:space="preserve">                </w:t>
+      </w:r>
+      <w:r>
+        <w:rPr>
+          <w:i/>
+          <w:iCs/>
+        </w:rPr>
+        <w:t>strcat(message2, numi);</w:t>
+      </w:r>
+    </w:p>
+    <w:p>
+      <w:pPr>
+        <w:pStyle w:val="Normal"/>
+        <w:rPr>
+          <w:i/>
+          <w:i/>
+          <w:iCs/>
+        </w:rPr>
+      </w:pPr>
+      <w:r>
+        <w:rPr>
+          <w:i/>
+          <w:iCs/>
+        </w:rPr>
+        <w:t xml:space="preserve">                </w:t>
+      </w:r>
+      <w:r>
+        <w:rPr>
+          <w:i/>
+          <w:iCs/>
+        </w:rPr>
+        <w:t>strcat(message2, childmsg2);</w:t>
+      </w:r>
+    </w:p>
+    <w:p>
+      <w:pPr>
+        <w:pStyle w:val="Normal"/>
+        <w:rPr>
+          <w:i/>
+          <w:i/>
+          <w:iCs/>
+        </w:rPr>
+      </w:pPr>
+      <w:r>
+        <w:rPr>
+          <w:i/>
+          <w:iCs/>
+        </w:rPr>
+      </w:r>
+    </w:p>
+    <w:p>
+      <w:pPr>
+        <w:pStyle w:val="Normal"/>
+        <w:rPr>
+          <w:i/>
+          <w:i/>
+          <w:iCs/>
+        </w:rPr>
+      </w:pPr>
+      <w:r>
+        <w:rPr>
+          <w:i/>
+          <w:iCs/>
+        </w:rPr>
+        <w:t xml:space="preserve">  </w:t>
+      </w:r>
+      <w:r>
+        <w:rPr>
+          <w:i/>
+          <w:iCs/>
+        </w:rPr>
+        <w:t>//Child Process will write to Pipe2 and send child's message to Parent</w:t>
+      </w:r>
+    </w:p>
+    <w:p>
+      <w:pPr>
+        <w:pStyle w:val="Normal"/>
+        <w:rPr>
+          <w:i/>
+          <w:i/>
+          <w:iCs/>
+        </w:rPr>
+      </w:pPr>
+      <w:r>
+        <w:rPr>
+          <w:i/>
+          <w:iCs/>
+        </w:rPr>
+        <w:t xml:space="preserve">                </w:t>
+      </w:r>
+      <w:r>
+        <w:rPr>
+          <w:i/>
+          <w:iCs/>
+        </w:rPr>
+        <w:t xml:space="preserve">if (write(fd[2*i+1][1], message2, buffsize) == -1)      </w:t>
+      </w:r>
+    </w:p>
+    <w:p>
+      <w:pPr>
+        <w:pStyle w:val="Normal"/>
+        <w:rPr>
+          <w:i/>
+          <w:i/>
+          <w:iCs/>
+        </w:rPr>
+      </w:pPr>
+      <w:r>
+        <w:rPr>
+          <w:i/>
+          <w:iCs/>
+        </w:rPr>
+      </w:r>
+    </w:p>
+    <w:p>
+      <w:pPr>
+        <w:pStyle w:val="Normal"/>
+        <w:rPr>
+          <w:i/>
+          <w:i/>
+          <w:iCs/>
+        </w:rPr>
+      </w:pPr>
+      <w:r>
+        <w:rPr>
+          <w:i/>
+          <w:iCs/>
+        </w:rPr>
+      </w:r>
+    </w:p>
+    <w:p>
+      <w:pPr>
+        <w:pStyle w:val="Normal"/>
+        <w:rPr>
+          <w:i/>
+          <w:i/>
+          <w:iCs/>
+        </w:rPr>
+      </w:pPr>
+      <w:r>
+        <w:rPr>
+          <w:i/>
+          <w:iCs/>
+        </w:rPr>
+      </w:r>
+    </w:p>
+    <w:p>
+      <w:pPr>
+        <w:pStyle w:val="Normal"/>
+        <w:rPr>
+          <w:i/>
+          <w:i/>
+          <w:iCs/>
+        </w:rPr>
+      </w:pPr>
+      <w:r>
+        <w:rPr>
+          <w:i/>
+          <w:iCs/>
+        </w:rPr>
+      </w:r>
+    </w:p>
+    <w:p>
+      <w:pPr>
+        <w:pStyle w:val="Normal"/>
+        <w:rPr>
+          <w:i/>
+          <w:i/>
+          <w:iCs/>
+        </w:rPr>
+      </w:pPr>
+      <w:r>
+        <w:rPr>
+          <w:i/>
+          <w:iCs/>
+        </w:rPr>
+      </w:r>
+    </w:p>
+    <w:p>
+      <w:pPr>
+        <w:pStyle w:val="Normal"/>
+        <w:jc w:val="center"/>
+        <w:rPr>
+          <w:i/>
+          <w:i/>
+          <w:iCs/>
+        </w:rPr>
+      </w:pPr>
+      <w:r>
+        <w:rPr>
+          <w:i/>
+          <w:iCs/>
+        </w:rPr>
+        <w:t>~~~~~~~~~~~~~~</w:t>
+      </w:r>
+    </w:p>
+    <w:p>
+      <w:pPr>
+        <w:pStyle w:val="Normal"/>
+        <w:rPr>
+          <w:i w:val="false"/>
+          <w:i w:val="false"/>
+          <w:iCs w:val="false"/>
+        </w:rPr>
+      </w:pPr>
+      <w:r>
+        <w:rPr>
+          <w:i w:val="false"/>
+          <w:iCs w:val="false"/>
+        </w:rPr>
+      </w:r>
+    </w:p>
+    <w:p>
+      <w:pPr>
+        <w:pStyle w:val="Normal"/>
+        <w:rPr>
+          <w:i w:val="false"/>
+          <w:i w:val="false"/>
+          <w:iCs w:val="false"/>
+        </w:rPr>
+      </w:pPr>
+      <w:r>
+        <w:rPr>
+          <w:i w:val="false"/>
+          <w:iCs w:val="false"/>
+        </w:rPr>
+      </w:r>
+    </w:p>
+    <w:p>
+      <w:pPr>
+        <w:pStyle w:val="Normal"/>
+        <w:rPr/>
+      </w:pPr>
+      <w:r>
+        <w:rPr/>
+      </w:r>
     </w:p>
     <w:sectPr>
-      <w:headerReference w:type="default" r:id="rId8"/>
+      <w:headerReference w:type="default" r:id="rId6"/>
+      <w:type w:val="nextPage"/>
       <w:pgSz w:w="12240" w:h="15840"/>
-      <w:pgMar w:top="1440" w:right="1440" w:bottom="1440" w:left="1440" w:header="720" w:footer="720" w:gutter="0"/>
-      <w:cols w:space="720"/>
-      <w:docGrid w:linePitch="360"/>
+      <w:pgMar w:left="1440" w:right="1440" w:header="720" w:top="1440" w:footer="0" w:bottom="1440" w:gutter="0"/>
+      <w:pgNumType w:fmt="decimal"/>
+      <w:formProt w:val="false"/>
+      <w:textDirection w:val="lrTb"/>
+      <w:docGrid w:type="default" w:linePitch="360" w:charSpace="4294961151"/>
     </w:sectPr>
   </w:body>
 </w:document>
 </file>
 
-<file path=word/endnotes.xml><?xml version="1.0" encoding="utf-8"?>
-<w:endnotes xmlns:wpc="http://schemas.microsoft.com/office/word/2010/wordprocessingCanvas" xmlns:cx="http://schemas.microsoft.com/office/drawing/2014/chartex" xmlns:cx1="http://schemas.microsoft.com/office/drawing/2015/9/8/chartex" xmlns:cx2="http://schemas.microsoft.com/office/drawing/2015/10/21/chartex" xmlns:cx3="http://schemas.microsoft.com/office/drawing/2016/5/9/chartex" xmlns:cx4="http://schemas.microsoft.com/office/drawing/2016/5/10/chartex" xmlns:cx5="http://schemas.microsoft.com/office/drawing/2016/5/11/chartex" xmlns:cx6="http://schemas.microsoft.com/office/drawing/2016/5/12/chartex" xmlns:cx7="http://schemas.microsoft.com/office/drawing/2016/5/13/chartex" xmlns:cx8="http://schemas.microsoft.com/office/drawing/2016/5/14/chartex" xmlns:mc="http://schemas.openxmlformats.org/markup-compatibility/2006" xmlns:aink="http://schemas.microsoft.com/office/drawing/2016/ink" xmlns:am3d="http://schemas.microsoft.com/office/drawing/2017/model3d" xmlns:o="urn:schemas-microsoft-com:office:office" xmlns:r="http://schemas.openxmlformats.org/officeDocument/2006/relationships" xmlns:m="http://schemas.openxmlformats.org/officeDocument/2006/math" xmlns:v="urn:schemas-microsoft-com:vml" xmlns:wp14="http://schemas.microsoft.com/office/word/2010/wordprocessingDrawing" xmlns:wp="http://schemas.openxmlformats.org/drawingml/2006/wordprocessingDrawing" xmlns:w10="urn:schemas-microsoft-com:office:word" xmlns:w="http://schemas.openxmlformats.org/wordprocessingml/2006/main" xmlns:w14="http://schemas.microsoft.com/office/word/2010/wordml" xmlns:w15="http://schemas.microsoft.com/office/word/2012/wordml" xmlns:w16cid="http://schemas.microsoft.com/office/word/2016/wordml/cid" xmlns:w16se="http://schemas.microsoft.com/office/word/2015/wordml/symex" xmlns:wpg="http://schemas.microsoft.com/office/word/2010/wordprocessingGroup" xmlns:wpi="http://schemas.microsoft.com/office/word/2010/wordprocessingInk" xmlns:wne="http://schemas.microsoft.com/office/word/2006/wordml" xmlns:wps="http://schemas.microsoft.com/office/word/2010/wordprocessingShape" mc:Ignorable="w14 w15 w16se w16cid wp14">
-  <w:endnote w:type="separator" w:id="-1">
-    <w:p>
-      <w:r>
-        <w:separator/>
-      </w:r>
-    </w:p>
-  </w:endnote>
-  <w:endnote w:type="continuationSeparator" w:id="0">
-    <w:p>
-      <w:r>
-        <w:continuationSeparator/>
-      </w:r>
-    </w:p>
-  </w:endnote>
-</w:endnotes>
-</file>
-
-<file path=word/footnotes.xml><?xml version="1.0" encoding="utf-8"?>
-<w:footnotes xmlns:wpc="http://schemas.microsoft.com/office/word/2010/wordprocessingCanvas" xmlns:cx="http://schemas.microsoft.com/office/drawing/2014/chartex" xmlns:cx1="http://schemas.microsoft.com/office/drawing/2015/9/8/chartex" xmlns:cx2="http://schemas.microsoft.com/office/drawing/2015/10/21/chartex" xmlns:cx3="http://schemas.microsoft.com/office/drawing/2016/5/9/chartex" xmlns:cx4="http://schemas.microsoft.com/office/drawing/2016/5/10/chartex" xmlns:cx5="http://schemas.microsoft.com/office/drawing/2016/5/11/chartex" xmlns:cx6="http://schemas.microsoft.com/office/drawing/2016/5/12/chartex" xmlns:cx7="http://schemas.microsoft.com/office/drawing/2016/5/13/chartex" xmlns:cx8="http://schemas.microsoft.com/office/drawing/2016/5/14/chartex" xmlns:mc="http://schemas.openxmlformats.org/markup-compatibility/2006" xmlns:aink="http://schemas.microsoft.com/office/drawing/2016/ink" xmlns:am3d="http://schemas.microsoft.com/office/drawing/2017/model3d" xmlns:o="urn:schemas-microsoft-com:office:office" xmlns:r="http://schemas.openxmlformats.org/officeDocument/2006/relationships" xmlns:m="http://schemas.openxmlformats.org/officeDocument/2006/math" xmlns:v="urn:schemas-microsoft-com:vml" xmlns:wp14="http://schemas.microsoft.com/office/word/2010/wordprocessingDrawing" xmlns:wp="http://schemas.openxmlformats.org/drawingml/2006/wordprocessingDrawing" xmlns:w10="urn:schemas-microsoft-com:office:word" xmlns:w="http://schemas.openxmlformats.org/wordprocessingml/2006/main" xmlns:w14="http://schemas.microsoft.com/office/word/2010/wordml" xmlns:w15="http://schemas.microsoft.com/office/word/2012/wordml" xmlns:w16cid="http://schemas.microsoft.com/office/word/2016/wordml/cid" xmlns:w16se="http://schemas.microsoft.com/office/word/2015/wordml/symex" xmlns:wpg="http://schemas.microsoft.com/office/word/2010/wordprocessingGroup" xmlns:wpi="http://schemas.microsoft.com/office/word/2010/wordprocessingInk" xmlns:wne="http://schemas.microsoft.com/office/word/2006/wordml" xmlns:wps="http://schemas.microsoft.com/office/word/2010/wordprocessingShape" mc:Ignorable="w14 w15 w16se w16cid wp14">
-  <w:footnote w:type="separator" w:id="-1">
-    <w:p>
-      <w:r>
-        <w:separator/>
-      </w:r>
-    </w:p>
-  </w:footnote>
-  <w:footnote w:type="continuationSeparator" w:id="0">
-    <w:p>
-      <w:r>
-        <w:continuationSeparator/>
-      </w:r>
-    </w:p>
-  </w:footnote>
-</w:footnotes>
-</file>
-
 <file path=word/header1.xml><?xml version="1.0" encoding="utf-8"?>
-<w:hdr xmlns:wpc="http://schemas.microsoft.com/office/word/2010/wordprocessingCanvas" xmlns:cx="http://schemas.microsoft.com/office/drawing/2014/chartex" xmlns:cx1="http://schemas.microsoft.com/office/drawing/2015/9/8/chartex" xmlns:cx2="http://schemas.microsoft.com/office/drawing/2015/10/21/chartex" xmlns:cx3="http://schemas.microsoft.com/office/drawing/2016/5/9/chartex" xmlns:cx4="http://schemas.microsoft.com/office/drawing/2016/5/10/chartex" xmlns:cx5="http://schemas.microsoft.com/office/drawing/2016/5/11/chartex" xmlns:cx6="http://schemas.microsoft.com/office/drawing/2016/5/12/chartex" xmlns:cx7="http://schemas.microsoft.com/office/drawing/2016/5/13/chartex" xmlns:cx8="http://schemas.microsoft.com/office/drawing/2016/5/14/chartex" xmlns:mc="http://schemas.openxmlformats.org/markup-compatibility/2006" xmlns:aink="http://schemas.microsoft.com/office/drawing/2016/ink" xmlns:am3d="http://schemas.microsoft.com/office/drawing/2017/model3d" xmlns:o="urn:schemas-microsoft-com:office:office" xmlns:r="http://schemas.openxmlformats.org/officeDocument/2006/relationships" xmlns:m="http://schemas.openxmlformats.org/officeDocument/2006/math" xmlns:v="urn:schemas-microsoft-com:vml" xmlns:wp14="http://schemas.microsoft.com/office/word/2010/wordprocessingDrawing" xmlns:wp="http://schemas.openxmlformats.org/drawingml/2006/wordprocessingDrawing" xmlns:w10="urn:schemas-microsoft-com:office:word" xmlns:w="http://schemas.openxmlformats.org/wordprocessingml/2006/main" xmlns:w14="http://schemas.microsoft.com/office/word/2010/wordml" xmlns:w15="http://schemas.microsoft.com/office/word/2012/wordml" xmlns:w16cid="http://schemas.microsoft.com/office/word/2016/wordml/cid" xmlns:w16se="http://schemas.microsoft.com/office/word/2015/wordml/symex" xmlns:wpg="http://schemas.microsoft.com/office/word/2010/wordprocessingGroup" xmlns:wpi="http://schemas.microsoft.com/office/word/2010/wordprocessingInk" xmlns:wne="http://schemas.microsoft.com/office/word/2006/wordml" xmlns:wps="http://schemas.microsoft.com/office/word/2010/wordprocessingShape" mc:Ignorable="w14 w15 w16se w16cid wp14">
+<w:hdr xmlns:o="urn:schemas-microsoft-com:office:office" xmlns:r="http://schemas.openxmlformats.org/officeDocument/2006/relationships" xmlns:v="urn:schemas-microsoft-com:vml" xmlns:w="http://schemas.openxmlformats.org/wordprocessingml/2006/main" xmlns:w10="urn:schemas-microsoft-com:office:word" xmlns:wp="http://schemas.openxmlformats.org/drawingml/2006/wordprocessingDrawing" xmlns:wps="http://schemas.microsoft.com/office/word/2010/wordprocessingShape" xmlns:wpg="http://schemas.microsoft.com/office/word/2010/wordprocessingGroup" xmlns:mc="http://schemas.openxmlformats.org/markup-compatibility/2006" xmlns:wp14="http://schemas.microsoft.com/office/word/2010/wordprocessingDrawing" xmlns:w14="http://schemas.microsoft.com/office/word/2010/wordml" mc:Ignorable="w14 wp14">
   <w:p>
     <w:pPr>
       <w:pStyle w:val="Header"/>
+      <w:rPr/>
     </w:pPr>
     <w:r>
-      <w:t xml:space="preserve">Dean Choi &amp; </w:t>
-    </w:r>
-    <w:proofErr w:type="spellStart"/>
-    <w:r>
-      <w:t>Binu</w:t>
-    </w:r>
-    <w:proofErr w:type="spellEnd"/>
-    <w:r>
-      <w:t xml:space="preserve"> Joyce</w:t>
+      <w:rPr/>
+      <w:t>Dean Choi &amp; Binu Joyce</w:t>
     </w:r>
   </w:p>
 </w:hdr>
 </file>
 
+<file path=word/numbering.xml><?xml version="1.0" encoding="utf-8"?>
+<w:numbering xmlns:w="http://schemas.openxmlformats.org/wordprocessingml/2006/main" xmlns:o="urn:schemas-microsoft-com:office:office" xmlns:r="http://schemas.openxmlformats.org/officeDocument/2006/relationships" xmlns:v="urn:schemas-microsoft-com:vml">
+  <w:abstractNum w:abstractNumId="1">
+    <w:lvl w:ilvl="0">
+      <w:start w:val="1"/>
+      <w:numFmt w:val="bullet"/>
+      <w:lvlText w:val=""/>
+      <w:lvlJc w:val="left"/>
+      <w:pPr>
+        <w:tabs>
+          <w:tab w:val="num" w:pos="720"/>
+        </w:tabs>
+        <w:ind w:left="720" w:hanging="360"/>
+      </w:pPr>
+      <w:rPr>
+        <w:rFonts w:ascii="Symbol" w:hAnsi="Symbol" w:cs="Symbol" w:hint="default"/>
+        <w:rFonts w:cs="OpenSymbol"/>
+      </w:rPr>
+    </w:lvl>
+    <w:lvl w:ilvl="1">
+      <w:start w:val="1"/>
+      <w:numFmt w:val="bullet"/>
+      <w:lvlText w:val="◦"/>
+      <w:lvlJc w:val="left"/>
+      <w:pPr>
+        <w:tabs>
+          <w:tab w:val="num" w:pos="1080"/>
+        </w:tabs>
+        <w:ind w:left="1080" w:hanging="360"/>
+      </w:pPr>
+      <w:rPr>
+        <w:rFonts w:ascii="OpenSymbol" w:hAnsi="OpenSymbol" w:cs="OpenSymbol" w:hint="default"/>
+        <w:rFonts w:cs="OpenSymbol"/>
+      </w:rPr>
+    </w:lvl>
+    <w:lvl w:ilvl="2">
+      <w:start w:val="1"/>
+      <w:numFmt w:val="bullet"/>
+      <w:lvlText w:val="▪"/>
+      <w:lvlJc w:val="left"/>
+      <w:pPr>
+        <w:tabs>
+          <w:tab w:val="num" w:pos="1440"/>
+        </w:tabs>
+        <w:ind w:left="1440" w:hanging="360"/>
+      </w:pPr>
+      <w:rPr>
+        <w:rFonts w:ascii="OpenSymbol" w:hAnsi="OpenSymbol" w:cs="OpenSymbol" w:hint="default"/>
+        <w:rFonts w:cs="OpenSymbol"/>
+      </w:rPr>
+    </w:lvl>
+    <w:lvl w:ilvl="3">
+      <w:start w:val="1"/>
+      <w:numFmt w:val="bullet"/>
+      <w:lvlText w:val=""/>
+      <w:lvlJc w:val="left"/>
+      <w:pPr>
+        <w:tabs>
+          <w:tab w:val="num" w:pos="1800"/>
+        </w:tabs>
+        <w:ind w:left="1800" w:hanging="360"/>
+      </w:pPr>
+      <w:rPr>
+        <w:rFonts w:ascii="Symbol" w:hAnsi="Symbol" w:cs="Symbol" w:hint="default"/>
+        <w:rFonts w:cs="OpenSymbol"/>
+      </w:rPr>
+    </w:lvl>
+    <w:lvl w:ilvl="4">
+      <w:start w:val="1"/>
+      <w:numFmt w:val="bullet"/>
+      <w:lvlText w:val="◦"/>
+      <w:lvlJc w:val="left"/>
+      <w:pPr>
+        <w:tabs>
+          <w:tab w:val="num" w:pos="2160"/>
+        </w:tabs>
+        <w:ind w:left="2160" w:hanging="360"/>
+      </w:pPr>
+      <w:rPr>
+        <w:rFonts w:ascii="OpenSymbol" w:hAnsi="OpenSymbol" w:cs="OpenSymbol" w:hint="default"/>
+        <w:rFonts w:cs="OpenSymbol"/>
+      </w:rPr>
+    </w:lvl>
+    <w:lvl w:ilvl="5">
+      <w:start w:val="1"/>
+      <w:numFmt w:val="bullet"/>
+      <w:lvlText w:val="▪"/>
+      <w:lvlJc w:val="left"/>
+      <w:pPr>
+        <w:tabs>
+          <w:tab w:val="num" w:pos="2520"/>
+        </w:tabs>
+        <w:ind w:left="2520" w:hanging="360"/>
+      </w:pPr>
+      <w:rPr>
+        <w:rFonts w:ascii="OpenSymbol" w:hAnsi="OpenSymbol" w:cs="OpenSymbol" w:hint="default"/>
+        <w:rFonts w:cs="OpenSymbol"/>
+      </w:rPr>
+    </w:lvl>
+    <w:lvl w:ilvl="6">
+      <w:start w:val="1"/>
+      <w:numFmt w:val="bullet"/>
+      <w:lvlText w:val=""/>
+      <w:lvlJc w:val="left"/>
+      <w:pPr>
+        <w:tabs>
+          <w:tab w:val="num" w:pos="2880"/>
+        </w:tabs>
+        <w:ind w:left="2880" w:hanging="360"/>
+      </w:pPr>
+      <w:rPr>
+        <w:rFonts w:ascii="Symbol" w:hAnsi="Symbol" w:cs="Symbol" w:hint="default"/>
+        <w:rFonts w:cs="OpenSymbol"/>
+      </w:rPr>
+    </w:lvl>
+    <w:lvl w:ilvl="7">
+      <w:start w:val="1"/>
+      <w:numFmt w:val="bullet"/>
+      <w:lvlText w:val="◦"/>
+      <w:lvlJc w:val="left"/>
+      <w:pPr>
+        <w:tabs>
+          <w:tab w:val="num" w:pos="3240"/>
+        </w:tabs>
+        <w:ind w:left="3240" w:hanging="360"/>
+      </w:pPr>
+      <w:rPr>
+        <w:rFonts w:ascii="OpenSymbol" w:hAnsi="OpenSymbol" w:cs="OpenSymbol" w:hint="default"/>
+        <w:rFonts w:cs="OpenSymbol"/>
+      </w:rPr>
+    </w:lvl>
+    <w:lvl w:ilvl="8">
+      <w:start w:val="1"/>
+      <w:numFmt w:val="bullet"/>
+      <w:lvlText w:val="▪"/>
+      <w:lvlJc w:val="left"/>
+      <w:pPr>
+        <w:tabs>
+          <w:tab w:val="num" w:pos="3600"/>
+        </w:tabs>
+        <w:ind w:left="3600" w:hanging="360"/>
+      </w:pPr>
+      <w:rPr>
+        <w:rFonts w:ascii="OpenSymbol" w:hAnsi="OpenSymbol" w:cs="OpenSymbol" w:hint="default"/>
+        <w:rFonts w:cs="OpenSymbol"/>
+      </w:rPr>
+    </w:lvl>
+  </w:abstractNum>
+  <w:abstractNum w:abstractNumId="2">
+    <w:lvl w:ilvl="0">
+      <w:start w:val="1"/>
+      <w:numFmt w:val="none"/>
+      <w:suff w:val="nothing"/>
+      <w:lvlText w:val=""/>
+      <w:lvlJc w:val="left"/>
+      <w:pPr>
+        <w:tabs>
+          <w:tab w:val="num" w:pos="432"/>
+        </w:tabs>
+        <w:ind w:left="432" w:hanging="432"/>
+      </w:pPr>
+    </w:lvl>
+    <w:lvl w:ilvl="1">
+      <w:start w:val="1"/>
+      <w:numFmt w:val="none"/>
+      <w:suff w:val="nothing"/>
+      <w:lvlText w:val=""/>
+      <w:lvlJc w:val="left"/>
+      <w:pPr>
+        <w:tabs>
+          <w:tab w:val="num" w:pos="576"/>
+        </w:tabs>
+        <w:ind w:left="576" w:hanging="576"/>
+      </w:pPr>
+    </w:lvl>
+    <w:lvl w:ilvl="2">
+      <w:start w:val="1"/>
+      <w:numFmt w:val="none"/>
+      <w:suff w:val="nothing"/>
+      <w:lvlText w:val=""/>
+      <w:lvlJc w:val="left"/>
+      <w:pPr>
+        <w:tabs>
+          <w:tab w:val="num" w:pos="720"/>
+        </w:tabs>
+        <w:ind w:left="720" w:hanging="720"/>
+      </w:pPr>
+    </w:lvl>
+    <w:lvl w:ilvl="3">
+      <w:start w:val="1"/>
+      <w:numFmt w:val="none"/>
+      <w:suff w:val="nothing"/>
+      <w:lvlText w:val=""/>
+      <w:lvlJc w:val="left"/>
+      <w:pPr>
+        <w:tabs>
+          <w:tab w:val="num" w:pos="864"/>
+        </w:tabs>
+        <w:ind w:left="864" w:hanging="864"/>
+      </w:pPr>
+    </w:lvl>
+    <w:lvl w:ilvl="4">
+      <w:start w:val="1"/>
+      <w:numFmt w:val="none"/>
+      <w:suff w:val="nothing"/>
+      <w:lvlText w:val=""/>
+      <w:lvlJc w:val="left"/>
+      <w:pPr>
+        <w:tabs>
+          <w:tab w:val="num" w:pos="1008"/>
+        </w:tabs>
+        <w:ind w:left="1008" w:hanging="1008"/>
+      </w:pPr>
+    </w:lvl>
+    <w:lvl w:ilvl="5">
+      <w:start w:val="1"/>
+      <w:numFmt w:val="none"/>
+      <w:suff w:val="nothing"/>
+      <w:lvlText w:val=""/>
+      <w:lvlJc w:val="left"/>
+      <w:pPr>
+        <w:tabs>
+          <w:tab w:val="num" w:pos="1152"/>
+        </w:tabs>
+        <w:ind w:left="1152" w:hanging="1152"/>
+      </w:pPr>
+    </w:lvl>
+    <w:lvl w:ilvl="6">
+      <w:start w:val="1"/>
+      <w:numFmt w:val="none"/>
+      <w:suff w:val="nothing"/>
+      <w:lvlText w:val=""/>
+      <w:lvlJc w:val="left"/>
+      <w:pPr>
+        <w:tabs>
+          <w:tab w:val="num" w:pos="1296"/>
+        </w:tabs>
+        <w:ind w:left="1296" w:hanging="1296"/>
+      </w:pPr>
+    </w:lvl>
+    <w:lvl w:ilvl="7">
+      <w:start w:val="1"/>
+      <w:numFmt w:val="none"/>
+      <w:suff w:val="nothing"/>
+      <w:lvlText w:val=""/>
+      <w:lvlJc w:val="left"/>
+      <w:pPr>
+        <w:tabs>
+          <w:tab w:val="num" w:pos="1440"/>
+        </w:tabs>
+        <w:ind w:left="1440" w:hanging="1440"/>
+      </w:pPr>
+    </w:lvl>
+    <w:lvl w:ilvl="8">
+      <w:start w:val="1"/>
+      <w:numFmt w:val="none"/>
+      <w:suff w:val="nothing"/>
+      <w:lvlText w:val=""/>
+      <w:lvlJc w:val="left"/>
+      <w:pPr>
+        <w:tabs>
+          <w:tab w:val="num" w:pos="1584"/>
+        </w:tabs>
+        <w:ind w:left="1584" w:hanging="1584"/>
+      </w:pPr>
+    </w:lvl>
+  </w:abstractNum>
+  <w:num w:numId="1">
+    <w:abstractNumId w:val="1"/>
+  </w:num>
+  <w:num w:numId="2">
+    <w:abstractNumId w:val="2"/>
+  </w:num>
+</w:numbering>
+</file>
+
 <file path=word/styles.xml><?xml version="1.0" encoding="utf-8"?>
-<w:styles xmlns:mc="http://schemas.openxmlformats.org/markup-compatibility/2006" xmlns:r="http://schemas.openxmlformats.org/officeDocument/2006/relationships" xmlns:w="http://schemas.openxmlformats.org/wordprocessingml/2006/main" xmlns:w14="http://schemas.microsoft.com/office/word/2010/wordml" xmlns:w15="http://schemas.microsoft.com/office/word/2012/wordml" xmlns:w16cid="http://schemas.microsoft.com/office/word/2016/wordml/cid" xmlns:w16se="http://schemas.microsoft.com/office/word/2015/wordml/symex" mc:Ignorable="w14 w15 w16se w16cid">
+<w:styles xmlns:w="http://schemas.openxmlformats.org/wordprocessingml/2006/main" xmlns:w14="http://schemas.microsoft.com/office/word/2010/wordml" xmlns:mc="http://schemas.openxmlformats.org/markup-compatibility/2006" mc:Ignorable="w14">
   <w:docDefaults>
     <w:rPrDefault>
       <w:rPr>
-        <w:rFonts w:asciiTheme="minorHAnsi" w:eastAsiaTheme="minorHAnsi" w:hAnsiTheme="minorHAnsi" w:cstheme="minorBidi"/>
+        <w:rFonts w:ascii="Calibri" w:hAnsi="Calibri" w:eastAsia="Calibri" w:cs="" w:asciiTheme="minorHAnsi" w:cstheme="minorBidi" w:eastAsiaTheme="minorHAnsi" w:hAnsiTheme="minorHAnsi"/>
         <w:sz w:val="24"/>
         <w:szCs w:val="24"/>
         <w:lang w:val="en-US" w:eastAsia="en-US" w:bidi="ar-SA"/>
       </w:rPr>
     </w:rPrDefault>
-    <w:pPrDefault/>
+    <w:pPrDefault>
+      <w:pPr/>
+    </w:pPrDefault>
   </w:docDefaults>
   <w:latentStyles w:defLockedState="0" w:defUIPriority="99" w:defSemiHidden="0" w:defUnhideWhenUsed="0" w:defQFormat="0" w:count="375">
     <w:lsdException w:name="Normal" w:uiPriority="0" w:qFormat="1"/>
     <w:lsdException w:name="heading 1" w:uiPriority="9" w:qFormat="1"/>
-    <w:lsdException w:name="heading 2" w:semiHidden="1" w:uiPriority="9" w:unhideWhenUsed="1" w:qFormat="1"/>
-    <w:lsdException w:name="heading 3" w:semiHidden="1" w:uiPriority="9" w:unhideWhenUsed="1" w:qFormat="1"/>
-    <w:lsdException w:name="heading 4" w:semiHidden="1" w:uiPriority="9" w:unhideWhenUsed="1" w:qFormat="1"/>
-    <w:lsdException w:name="heading 5" w:semiHidden="1" w:uiPriority="9" w:unhideWhenUsed="1" w:qFormat="1"/>
-    <w:lsdException w:name="heading 6" w:semiHidden="1" w:uiPriority="9" w:unhideWhenUsed="1" w:qFormat="1"/>
-    <w:lsdException w:name="heading 7" w:semiHidden="1" w:uiPriority="9" w:unhideWhenUsed="1" w:qFormat="1"/>
-    <w:lsdException w:name="heading 8" w:semiHidden="1" w:uiPriority="9" w:unhideWhenUsed="1" w:qFormat="1"/>
-    <w:lsdException w:name="heading 9" w:semiHidden="1" w:uiPriority="9" w:unhideWhenUsed="1" w:qFormat="1"/>
+    <w:lsdException w:name="heading 2" w:uiPriority="9" w:semiHidden="1" w:unhideWhenUsed="1" w:qFormat="1"/>
+    <w:lsdException w:name="heading 3" w:uiPriority="9" w:semiHidden="1" w:unhideWhenUsed="1" w:qFormat="1"/>
+    <w:lsdException w:name="heading 4" w:uiPriority="9" w:semiHidden="1" w:unhideWhenUsed="1" w:qFormat="1"/>
+    <w:lsdException w:name="heading 5" w:uiPriority="9" w:semiHidden="1" w:unhideWhenUsed="1" w:qFormat="1"/>
+    <w:lsdException w:name="heading 6" w:uiPriority="9" w:semiHidden="1" w:unhideWhenUsed="1" w:qFormat="1"/>
+    <w:lsdException w:name="heading 7" w:uiPriority="9" w:semiHidden="1" w:unhideWhenUsed="1" w:qFormat="1"/>
+    <w:lsdException w:name="heading 8" w:uiPriority="9" w:semiHidden="1" w:unhideWhenUsed="1" w:qFormat="1"/>
+    <w:lsdException w:name="heading 9" w:uiPriority="9" w:semiHidden="1" w:unhideWhenUsed="1" w:qFormat="1"/>
     <w:lsdException w:name="index 1" w:semiHidden="1" w:unhideWhenUsed="1"/>
     <w:lsdException w:name="index 2" w:semiHidden="1" w:unhideWhenUsed="1"/>
     <w:lsdException w:name="index 3" w:semiHidden="1" w:unhideWhenUsed="1"/>
@@ -199,22 +1551,22 @@
     <w:lsdException w:name="index 7" w:semiHidden="1" w:unhideWhenUsed="1"/>
     <w:lsdException w:name="index 8" w:semiHidden="1" w:unhideWhenUsed="1"/>
     <w:lsdException w:name="index 9" w:semiHidden="1" w:unhideWhenUsed="1"/>
-    <w:lsdException w:name="toc 1" w:semiHidden="1" w:uiPriority="39" w:unhideWhenUsed="1"/>
-    <w:lsdException w:name="toc 2" w:semiHidden="1" w:uiPriority="39" w:unhideWhenUsed="1"/>
-    <w:lsdException w:name="toc 3" w:semiHidden="1" w:uiPriority="39" w:unhideWhenUsed="1"/>
-    <w:lsdException w:name="toc 4" w:semiHidden="1" w:uiPriority="39" w:unhideWhenUsed="1"/>
-    <w:lsdException w:name="toc 5" w:semiHidden="1" w:uiPriority="39" w:unhideWhenUsed="1"/>
-    <w:lsdException w:name="toc 6" w:semiHidden="1" w:uiPriority="39" w:unhideWhenUsed="1"/>
-    <w:lsdException w:name="toc 7" w:semiHidden="1" w:uiPriority="39" w:unhideWhenUsed="1"/>
-    <w:lsdException w:name="toc 8" w:semiHidden="1" w:uiPriority="39" w:unhideWhenUsed="1"/>
-    <w:lsdException w:name="toc 9" w:semiHidden="1" w:uiPriority="39" w:unhideWhenUsed="1"/>
+    <w:lsdException w:name="toc 1" w:uiPriority="39" w:semiHidden="1" w:unhideWhenUsed="1"/>
+    <w:lsdException w:name="toc 2" w:uiPriority="39" w:semiHidden="1" w:unhideWhenUsed="1"/>
+    <w:lsdException w:name="toc 3" w:uiPriority="39" w:semiHidden="1" w:unhideWhenUsed="1"/>
+    <w:lsdException w:name="toc 4" w:uiPriority="39" w:semiHidden="1" w:unhideWhenUsed="1"/>
+    <w:lsdException w:name="toc 5" w:uiPriority="39" w:semiHidden="1" w:unhideWhenUsed="1"/>
+    <w:lsdException w:name="toc 6" w:uiPriority="39" w:semiHidden="1" w:unhideWhenUsed="1"/>
+    <w:lsdException w:name="toc 7" w:uiPriority="39" w:semiHidden="1" w:unhideWhenUsed="1"/>
+    <w:lsdException w:name="toc 8" w:uiPriority="39" w:semiHidden="1" w:unhideWhenUsed="1"/>
+    <w:lsdException w:name="toc 9" w:uiPriority="39" w:semiHidden="1" w:unhideWhenUsed="1"/>
     <w:lsdException w:name="Normal Indent" w:semiHidden="1" w:unhideWhenUsed="1"/>
     <w:lsdException w:name="footnote text" w:semiHidden="1" w:unhideWhenUsed="1"/>
     <w:lsdException w:name="annotation text" w:semiHidden="1" w:unhideWhenUsed="1"/>
     <w:lsdException w:name="header" w:semiHidden="1" w:unhideWhenUsed="1"/>
     <w:lsdException w:name="footer" w:semiHidden="1" w:unhideWhenUsed="1"/>
     <w:lsdException w:name="index heading" w:semiHidden="1" w:unhideWhenUsed="1"/>
-    <w:lsdException w:name="caption" w:semiHidden="1" w:uiPriority="35" w:unhideWhenUsed="1" w:qFormat="1"/>
+    <w:lsdException w:name="caption" w:uiPriority="35" w:semiHidden="1" w:unhideWhenUsed="1" w:qFormat="1"/>
     <w:lsdException w:name="table of figures" w:semiHidden="1" w:unhideWhenUsed="1"/>
     <w:lsdException w:name="envelope address" w:semiHidden="1" w:unhideWhenUsed="1"/>
     <w:lsdException w:name="envelope return" w:semiHidden="1" w:unhideWhenUsed="1"/>
@@ -245,7 +1597,7 @@
     <w:lsdException w:name="Title" w:uiPriority="10" w:qFormat="1"/>
     <w:lsdException w:name="Closing" w:semiHidden="1" w:unhideWhenUsed="1"/>
     <w:lsdException w:name="Signature" w:semiHidden="1" w:unhideWhenUsed="1"/>
-    <w:lsdException w:name="Default Paragraph Font" w:semiHidden="1" w:uiPriority="1" w:unhideWhenUsed="1"/>
+    <w:lsdException w:name="Default Paragraph Font" w:uiPriority="1" w:semiHidden="1" w:unhideWhenUsed="1"/>
     <w:lsdException w:name="Body Text" w:semiHidden="1" w:unhideWhenUsed="1"/>
     <w:lsdException w:name="Body Text Indent" w:semiHidden="1" w:unhideWhenUsed="1"/>
     <w:lsdException w:name="List Continue" w:semiHidden="1" w:unhideWhenUsed="1"/>
@@ -445,8 +1797,8 @@
     <w:lsdException w:name="Subtle Reference" w:uiPriority="31" w:qFormat="1"/>
     <w:lsdException w:name="Intense Reference" w:uiPriority="32" w:qFormat="1"/>
     <w:lsdException w:name="Book Title" w:uiPriority="33" w:qFormat="1"/>
-    <w:lsdException w:name="Bibliography" w:semiHidden="1" w:uiPriority="37" w:unhideWhenUsed="1"/>
-    <w:lsdException w:name="TOC Heading" w:semiHidden="1" w:uiPriority="39" w:unhideWhenUsed="1" w:qFormat="1"/>
+    <w:lsdException w:name="Bibliography" w:uiPriority="37" w:semiHidden="1" w:unhideWhenUsed="1"/>
+    <w:lsdException w:name="TOC Heading" w:uiPriority="39" w:semiHidden="1" w:unhideWhenUsed="1" w:qFormat="1"/>
     <w:lsdException w:name="Plain Table 1" w:uiPriority="41"/>
     <w:lsdException w:name="Plain Table 2" w:uiPriority="42"/>
     <w:lsdException w:name="Plain Table 3" w:uiPriority="43"/>
@@ -554,15 +1906,149 @@
     <w:lsdException w:name="Mention" w:semiHidden="1" w:unhideWhenUsed="1"/>
     <w:lsdException w:name="Smart Hyperlink" w:semiHidden="1" w:unhideWhenUsed="1"/>
   </w:latentStyles>
-  <w:style w:type="paragraph" w:default="1" w:styleId="Normal">
+  <w:style w:type="paragraph" w:styleId="Normal" w:default="1">
     <w:name w:val="Normal"/>
     <w:qFormat/>
+    <w:pPr>
+      <w:widowControl/>
+      <w:bidi w:val="0"/>
+      <w:jc w:val="left"/>
+    </w:pPr>
+    <w:rPr>
+      <w:rFonts w:ascii="Calibri" w:hAnsi="Calibri" w:eastAsia="Calibri" w:cs="" w:asciiTheme="minorHAnsi" w:cstheme="minorBidi" w:eastAsiaTheme="minorHAnsi" w:hAnsiTheme="minorHAnsi"/>
+      <w:color w:val="auto"/>
+      <w:sz w:val="24"/>
+      <w:szCs w:val="24"/>
+      <w:lang w:val="en-US" w:eastAsia="en-US" w:bidi="ar-SA"/>
+    </w:rPr>
   </w:style>
-  <w:style w:type="character" w:default="1" w:styleId="DefaultParagraphFont">
+  <w:style w:type="character" w:styleId="DefaultParagraphFont" w:default="1">
     <w:name w:val="Default Paragraph Font"/>
     <w:uiPriority w:val="1"/>
     <w:semiHidden/>
     <w:unhideWhenUsed/>
+    <w:qFormat/>
+    <w:rPr/>
+  </w:style>
+  <w:style w:type="character" w:styleId="HeaderChar" w:customStyle="1">
+    <w:name w:val="Header Char"/>
+    <w:basedOn w:val="DefaultParagraphFont"/>
+    <w:link w:val="Header"/>
+    <w:uiPriority w:val="99"/>
+    <w:qFormat/>
+    <w:rsid w:val="004e6c1d"/>
+    <w:rPr/>
+  </w:style>
+  <w:style w:type="character" w:styleId="FooterChar" w:customStyle="1">
+    <w:name w:val="Footer Char"/>
+    <w:basedOn w:val="DefaultParagraphFont"/>
+    <w:link w:val="Footer"/>
+    <w:uiPriority w:val="99"/>
+    <w:qFormat/>
+    <w:rsid w:val="004e6c1d"/>
+    <w:rPr/>
+  </w:style>
+  <w:style w:type="character" w:styleId="Bullets">
+    <w:name w:val="Bullets"/>
+    <w:qFormat/>
+    <w:rPr>
+      <w:rFonts w:ascii="OpenSymbol" w:hAnsi="OpenSymbol" w:eastAsia="OpenSymbol" w:cs="OpenSymbol"/>
+    </w:rPr>
+  </w:style>
+  <w:style w:type="paragraph" w:styleId="Heading">
+    <w:name w:val="Heading"/>
+    <w:basedOn w:val="Normal"/>
+    <w:next w:val="TextBody"/>
+    <w:qFormat/>
+    <w:pPr>
+      <w:keepNext/>
+      <w:spacing w:before="240" w:after="120"/>
+    </w:pPr>
+    <w:rPr>
+      <w:rFonts w:ascii="Liberation Sans" w:hAnsi="Liberation Sans" w:eastAsia="Noto Sans CJK SC Regular" w:cs="FreeSans"/>
+      <w:sz w:val="28"/>
+      <w:szCs w:val="28"/>
+    </w:rPr>
+  </w:style>
+  <w:style w:type="paragraph" w:styleId="TextBody">
+    <w:name w:val="Body Text"/>
+    <w:basedOn w:val="Normal"/>
+    <w:pPr>
+      <w:spacing w:lineRule="auto" w:line="288" w:before="0" w:after="140"/>
+    </w:pPr>
+    <w:rPr/>
+  </w:style>
+  <w:style w:type="paragraph" w:styleId="List">
+    <w:name w:val="List"/>
+    <w:basedOn w:val="TextBody"/>
+    <w:pPr/>
+    <w:rPr>
+      <w:rFonts w:cs="FreeSans"/>
+    </w:rPr>
+  </w:style>
+  <w:style w:type="paragraph" w:styleId="Caption">
+    <w:name w:val="Caption"/>
+    <w:basedOn w:val="Normal"/>
+    <w:qFormat/>
+    <w:pPr>
+      <w:suppressLineNumbers/>
+      <w:spacing w:before="120" w:after="120"/>
+    </w:pPr>
+    <w:rPr>
+      <w:rFonts w:cs="FreeSans"/>
+      <w:i/>
+      <w:iCs/>
+      <w:sz w:val="24"/>
+      <w:szCs w:val="24"/>
+    </w:rPr>
+  </w:style>
+  <w:style w:type="paragraph" w:styleId="Index">
+    <w:name w:val="Index"/>
+    <w:basedOn w:val="Normal"/>
+    <w:qFormat/>
+    <w:pPr>
+      <w:suppressLineNumbers/>
+    </w:pPr>
+    <w:rPr>
+      <w:rFonts w:cs="FreeSans"/>
+    </w:rPr>
+  </w:style>
+  <w:style w:type="paragraph" w:styleId="Header">
+    <w:name w:val="Header"/>
+    <w:basedOn w:val="Normal"/>
+    <w:link w:val="HeaderChar"/>
+    <w:uiPriority w:val="99"/>
+    <w:unhideWhenUsed/>
+    <w:rsid w:val="004e6c1d"/>
+    <w:pPr>
+      <w:tabs>
+        <w:tab w:val="center" w:pos="4680" w:leader="none"/>
+        <w:tab w:val="right" w:pos="9360" w:leader="none"/>
+      </w:tabs>
+    </w:pPr>
+    <w:rPr/>
+  </w:style>
+  <w:style w:type="paragraph" w:styleId="Footer">
+    <w:name w:val="Footer"/>
+    <w:basedOn w:val="Normal"/>
+    <w:link w:val="FooterChar"/>
+    <w:uiPriority w:val="99"/>
+    <w:unhideWhenUsed/>
+    <w:rsid w:val="004e6c1d"/>
+    <w:pPr>
+      <w:tabs>
+        <w:tab w:val="center" w:pos="4680" w:leader="none"/>
+        <w:tab w:val="right" w:pos="9360" w:leader="none"/>
+      </w:tabs>
+    </w:pPr>
+    <w:rPr/>
+  </w:style>
+  <w:style w:type="numbering" w:styleId="NoList" w:default="1">
+    <w:name w:val="No List"/>
+    <w:uiPriority w:val="99"/>
+    <w:semiHidden/>
+    <w:unhideWhenUsed/>
+    <w:qFormat/>
   </w:style>
   <w:style w:type="table" w:default="1" w:styleId="TableNormal">
     <w:name w:val="Normal Table"/>
@@ -578,54 +2064,6 @@
         <w:right w:w="108" w:type="dxa"/>
       </w:tblCellMar>
     </w:tblPr>
-  </w:style>
-  <w:style w:type="numbering" w:default="1" w:styleId="NoList">
-    <w:name w:val="No List"/>
-    <w:uiPriority w:val="99"/>
-    <w:semiHidden/>
-    <w:unhideWhenUsed/>
-  </w:style>
-  <w:style w:type="paragraph" w:styleId="Header">
-    <w:name w:val="header"/>
-    <w:basedOn w:val="Normal"/>
-    <w:link w:val="HeaderChar"/>
-    <w:uiPriority w:val="99"/>
-    <w:unhideWhenUsed/>
-    <w:rsid w:val="004E6C1D"/>
-    <w:pPr>
-      <w:tabs>
-        <w:tab w:val="center" w:pos="4680"/>
-        <w:tab w:val="right" w:pos="9360"/>
-      </w:tabs>
-    </w:pPr>
-  </w:style>
-  <w:style w:type="character" w:customStyle="1" w:styleId="HeaderChar">
-    <w:name w:val="Header Char"/>
-    <w:basedOn w:val="DefaultParagraphFont"/>
-    <w:link w:val="Header"/>
-    <w:uiPriority w:val="99"/>
-    <w:rsid w:val="004E6C1D"/>
-  </w:style>
-  <w:style w:type="paragraph" w:styleId="Footer">
-    <w:name w:val="footer"/>
-    <w:basedOn w:val="Normal"/>
-    <w:link w:val="FooterChar"/>
-    <w:uiPriority w:val="99"/>
-    <w:unhideWhenUsed/>
-    <w:rsid w:val="004E6C1D"/>
-    <w:pPr>
-      <w:tabs>
-        <w:tab w:val="center" w:pos="4680"/>
-        <w:tab w:val="right" w:pos="9360"/>
-      </w:tabs>
-    </w:pPr>
-  </w:style>
-  <w:style w:type="character" w:customStyle="1" w:styleId="FooterChar">
-    <w:name w:val="Footer Char"/>
-    <w:basedOn w:val="DefaultParagraphFont"/>
-    <w:link w:val="Footer"/>
-    <w:uiPriority w:val="99"/>
-    <w:rsid w:val="004E6C1D"/>
   </w:style>
 </w:styles>
 </file>

</xml_diff>